<commit_message>
Aggiunto UseCase e diario
</commit_message>
<xml_diff>
--- a/1_QdC/Sidney Canonica Quaderno dei Compiti SAMT 2022-23.docx
+++ b/1_QdC/Sidney Canonica Quaderno dei Compiti SAMT 2022-23.docx
@@ -1078,7 +1078,42 @@
                 <w:rFonts w:cstheme="minorHAnsi"/>
                 <w:lang w:val="it-IT"/>
               </w:rPr>
-              <w:t>4.9.2024-8.1.2025</w:t>
+              <w:t>4.9.2024-</w:t>
+            </w:r>
+            <w:r>
+              <w:rPr>
+                <w:rFonts w:cstheme="minorHAnsi"/>
+                <w:lang w:val="it-IT"/>
+              </w:rPr>
+              <w:t>18</w:t>
+            </w:r>
+            <w:r>
+              <w:rPr>
+                <w:rFonts w:cstheme="minorHAnsi"/>
+                <w:lang w:val="it-IT"/>
+              </w:rPr>
+              <w:t>.</w:t>
+            </w:r>
+            <w:r>
+              <w:rPr>
+                <w:rFonts w:cstheme="minorHAnsi"/>
+                <w:lang w:val="it-IT"/>
+              </w:rPr>
+              <w:t>12</w:t>
+            </w:r>
+            <w:r>
+              <w:rPr>
+                <w:rFonts w:cstheme="minorHAnsi"/>
+                <w:lang w:val="it-IT"/>
+              </w:rPr>
+              <w:t>.202</w:t>
+            </w:r>
+            <w:r>
+              <w:rPr>
+                <w:rFonts w:cstheme="minorHAnsi"/>
+                <w:lang w:val="it-IT"/>
+              </w:rPr>
+              <w:t>4</w:t>
             </w:r>
           </w:p>
         </w:tc>
@@ -2301,8 +2336,6 @@
           <w:lang w:val="it-IT" w:eastAsia="fr-FR"/>
         </w:rPr>
       </w:pPr>
-      <w:bookmarkStart w:id="4" w:name="_GoBack"/>
-      <w:bookmarkEnd w:id="4"/>
       <w:r>
         <w:rPr>
           <w:rFonts w:eastAsia="Times New Roman" w:cstheme="minorHAnsi"/>
@@ -2444,34 +2477,6 @@
           <w:lang w:val="it-IT" w:eastAsia="fr-FR"/>
         </w:rPr>
       </w:pPr>
-      <w:r>
-        <w:rPr>
-          <w:rFonts w:eastAsia="Times New Roman" w:cstheme="minorHAnsi"/>
-          <w:lang w:val="it-IT" w:eastAsia="fr-FR"/>
-        </w:rPr>
-        <w:t xml:space="preserve">Si potrebbe anche fare una mappa del mondo in cui </w:t>
-      </w:r>
-      <w:r>
-        <w:rPr>
-          <w:rFonts w:eastAsia="Times New Roman" w:cstheme="minorHAnsi"/>
-          <w:lang w:val="it-IT" w:eastAsia="fr-FR"/>
-        </w:rPr>
-        <w:t>in base alla nazione cliccata</w:t>
-      </w:r>
-      <w:r>
-        <w:rPr>
-          <w:rFonts w:eastAsia="Times New Roman" w:cstheme="minorHAnsi"/>
-          <w:lang w:val="it-IT" w:eastAsia="fr-FR"/>
-        </w:rPr>
-        <w:t xml:space="preserve"> escono videogiochi solo di quella nazione</w:t>
-      </w:r>
-      <w:r>
-        <w:rPr>
-          <w:rFonts w:eastAsia="Times New Roman" w:cstheme="minorHAnsi"/>
-          <w:lang w:val="it-IT" w:eastAsia="fr-FR"/>
-        </w:rPr>
-        <w:t>.</w:t>
-      </w:r>
     </w:p>
     <w:p>
       <w:pPr>
@@ -2492,14 +2497,891 @@
           <w:rFonts w:eastAsia="Times New Roman" w:cstheme="minorHAnsi"/>
           <w:lang w:val="it-IT" w:eastAsia="fr-FR"/>
         </w:rPr>
-        <w:t>L’applicativo dovrà avere un login per permettere agli utenti di salvare la lista dei giochi preferiti</w:t>
-      </w:r>
-      <w:r>
+        <w:t xml:space="preserve">Specifiche applicativo </w:t>
+      </w:r>
+    </w:p>
+    <w:p>
+      <w:pPr>
+        <w:pStyle w:val="Paragrafoelenco"/>
+        <w:numPr>
+          <w:ilvl w:val="0"/>
+          <w:numId w:val="13"/>
+        </w:numPr>
+      </w:pPr>
+      <w:proofErr w:type="spellStart"/>
+      <w:r>
+        <w:t>Scheda</w:t>
+      </w:r>
+      <w:proofErr w:type="spellEnd"/>
+      <w:r>
+        <w:t xml:space="preserve"> </w:t>
+      </w:r>
+      <w:proofErr w:type="spellStart"/>
+      <w:r>
+        <w:t>informativa</w:t>
+      </w:r>
+      <w:proofErr w:type="spellEnd"/>
+      <w:r>
+        <w:t xml:space="preserve"> </w:t>
+      </w:r>
+      <w:proofErr w:type="spellStart"/>
+      <w:r>
+        <w:t>completa</w:t>
+      </w:r>
+      <w:proofErr w:type="spellEnd"/>
+      <w:r>
+        <w:t xml:space="preserve"> </w:t>
+      </w:r>
+      <w:proofErr w:type="spellStart"/>
+      <w:r>
+        <w:t>che</w:t>
+      </w:r>
+      <w:proofErr w:type="spellEnd"/>
+      <w:r>
+        <w:t xml:space="preserve"> </w:t>
+      </w:r>
+      <w:proofErr w:type="spellStart"/>
+      <w:r>
+        <w:t>includa</w:t>
+      </w:r>
+      <w:proofErr w:type="spellEnd"/>
+      <w:r>
+        <w:t xml:space="preserve"> il </w:t>
+      </w:r>
+      <w:proofErr w:type="spellStart"/>
+      <w:r>
+        <w:t>titolo</w:t>
+      </w:r>
+      <w:proofErr w:type="spellEnd"/>
+      <w:r>
+        <w:t xml:space="preserve">, </w:t>
+      </w:r>
+      <w:proofErr w:type="spellStart"/>
+      <w:r>
+        <w:t>l'anno</w:t>
+      </w:r>
+      <w:proofErr w:type="spellEnd"/>
+      <w:r>
+        <w:t xml:space="preserve"> di </w:t>
+      </w:r>
+      <w:proofErr w:type="spellStart"/>
+      <w:r>
+        <w:t>rilascio</w:t>
+      </w:r>
+      <w:proofErr w:type="spellEnd"/>
+      <w:r>
+        <w:t xml:space="preserve">, la </w:t>
+      </w:r>
+      <w:proofErr w:type="spellStart"/>
+      <w:r>
+        <w:t>piattaforma</w:t>
+      </w:r>
+      <w:proofErr w:type="spellEnd"/>
+      <w:r>
+        <w:t xml:space="preserve">, il </w:t>
+      </w:r>
+      <w:proofErr w:type="spellStart"/>
+      <w:r>
+        <w:t>genere</w:t>
+      </w:r>
+      <w:proofErr w:type="spellEnd"/>
+      <w:r>
+        <w:t>, il</w:t>
+      </w:r>
+      <w:bookmarkStart w:id="4" w:name="_GoBack"/>
+      <w:bookmarkEnd w:id="4"/>
+      <w:r>
+        <w:t xml:space="preserve"> </w:t>
+      </w:r>
+      <w:proofErr w:type="spellStart"/>
+      <w:r>
+        <w:t>publisher</w:t>
+      </w:r>
+      <w:proofErr w:type="spellEnd"/>
+      <w:r>
+        <w:t xml:space="preserve">, </w:t>
+      </w:r>
+      <w:proofErr w:type="spellStart"/>
+      <w:r>
+        <w:t>lo</w:t>
+      </w:r>
+      <w:proofErr w:type="spellEnd"/>
+      <w:r>
+        <w:t xml:space="preserve"> </w:t>
+      </w:r>
+      <w:proofErr w:type="spellStart"/>
+      <w:r>
+        <w:t>sviluppatore</w:t>
+      </w:r>
+      <w:proofErr w:type="spellEnd"/>
+      <w:r>
+        <w:t xml:space="preserve">, i designer </w:t>
+      </w:r>
+      <w:proofErr w:type="spellStart"/>
+      <w:r>
+        <w:t>principali</w:t>
+      </w:r>
+      <w:proofErr w:type="spellEnd"/>
+      <w:r>
+        <w:t xml:space="preserve">, </w:t>
+      </w:r>
+      <w:proofErr w:type="spellStart"/>
+      <w:r>
+        <w:t>gli</w:t>
+      </w:r>
+      <w:proofErr w:type="spellEnd"/>
+      <w:r>
+        <w:t xml:space="preserve"> </w:t>
+      </w:r>
+      <w:proofErr w:type="spellStart"/>
+      <w:r>
+        <w:t>artisti</w:t>
+      </w:r>
+      <w:proofErr w:type="spellEnd"/>
+      <w:r>
+        <w:t xml:space="preserve">, i </w:t>
+      </w:r>
+      <w:proofErr w:type="spellStart"/>
+      <w:r>
+        <w:t>compositori</w:t>
+      </w:r>
+      <w:proofErr w:type="spellEnd"/>
+      <w:r>
+        <w:t xml:space="preserve">, </w:t>
+      </w:r>
+      <w:proofErr w:type="spellStart"/>
+      <w:r>
+        <w:t>ecc</w:t>
+      </w:r>
+      <w:proofErr w:type="spellEnd"/>
+      <w:r>
+        <w:t>.</w:t>
+      </w:r>
+    </w:p>
+    <w:p>
+      <w:pPr>
+        <w:pStyle w:val="Paragrafoelenco"/>
+        <w:numPr>
+          <w:ilvl w:val="0"/>
+          <w:numId w:val="13"/>
+        </w:numPr>
+      </w:pPr>
+      <w:proofErr w:type="spellStart"/>
+      <w:r>
+        <w:t>Informazioni</w:t>
+      </w:r>
+      <w:proofErr w:type="spellEnd"/>
+      <w:r>
+        <w:t xml:space="preserve"> </w:t>
+      </w:r>
+      <w:proofErr w:type="spellStart"/>
+      <w:r>
+        <w:t>sulle</w:t>
+      </w:r>
+      <w:proofErr w:type="spellEnd"/>
+      <w:r>
+        <w:t xml:space="preserve"> diverse </w:t>
+      </w:r>
+      <w:proofErr w:type="spellStart"/>
+      <w:r>
+        <w:t>versioni</w:t>
+      </w:r>
+      <w:proofErr w:type="spellEnd"/>
+      <w:r>
+        <w:t xml:space="preserve"> di un </w:t>
+      </w:r>
+      <w:proofErr w:type="spellStart"/>
+      <w:r>
+        <w:t>gioco</w:t>
+      </w:r>
+      <w:proofErr w:type="spellEnd"/>
+      <w:r>
+        <w:t xml:space="preserve"> (es. </w:t>
+      </w:r>
+      <w:proofErr w:type="spellStart"/>
+      <w:proofErr w:type="gramStart"/>
+      <w:r>
+        <w:t>versioni</w:t>
+      </w:r>
+      <w:proofErr w:type="spellEnd"/>
+      <w:proofErr w:type="gramEnd"/>
+      <w:r>
+        <w:t xml:space="preserve"> </w:t>
+      </w:r>
+      <w:proofErr w:type="spellStart"/>
+      <w:r>
+        <w:t>remastered</w:t>
+      </w:r>
+      <w:proofErr w:type="spellEnd"/>
+      <w:r>
+        <w:t xml:space="preserve">, </w:t>
+      </w:r>
+      <w:proofErr w:type="spellStart"/>
+      <w:r>
+        <w:t>edizioni</w:t>
+      </w:r>
+      <w:proofErr w:type="spellEnd"/>
+      <w:r>
+        <w:t xml:space="preserve"> </w:t>
+      </w:r>
+      <w:proofErr w:type="spellStart"/>
+      <w:r>
+        <w:t>speciali</w:t>
+      </w:r>
+      <w:proofErr w:type="spellEnd"/>
+      <w:r>
+        <w:t>, …)</w:t>
+      </w:r>
+    </w:p>
+    <w:p>
+      <w:pPr>
+        <w:pStyle w:val="Paragrafoelenco"/>
+        <w:numPr>
+          <w:ilvl w:val="0"/>
+          <w:numId w:val="13"/>
+        </w:numPr>
+      </w:pPr>
+      <w:proofErr w:type="spellStart"/>
+      <w:r>
+        <w:t>Gallerie</w:t>
+      </w:r>
+      <w:proofErr w:type="spellEnd"/>
+      <w:r>
+        <w:t xml:space="preserve"> di </w:t>
+      </w:r>
+      <w:proofErr w:type="spellStart"/>
+      <w:r>
+        <w:t>immagini</w:t>
+      </w:r>
+      <w:proofErr w:type="spellEnd"/>
+      <w:r>
+        <w:t xml:space="preserve">, </w:t>
+      </w:r>
+      <w:proofErr w:type="spellStart"/>
+      <w:r>
+        <w:t>video</w:t>
+      </w:r>
+      <w:proofErr w:type="spellEnd"/>
+      <w:r>
+        <w:t xml:space="preserve"> di gameplay, e trailer per </w:t>
+      </w:r>
+      <w:proofErr w:type="spellStart"/>
+      <w:r>
+        <w:t>ogni</w:t>
+      </w:r>
+      <w:proofErr w:type="spellEnd"/>
+      <w:r>
+        <w:t xml:space="preserve"> </w:t>
+      </w:r>
+      <w:proofErr w:type="spellStart"/>
+      <w:r>
+        <w:t>gioco</w:t>
+      </w:r>
+      <w:proofErr w:type="spellEnd"/>
+    </w:p>
+    <w:p>
+      <w:pPr>
+        <w:pStyle w:val="Paragrafoelenco"/>
+        <w:numPr>
+          <w:ilvl w:val="0"/>
+          <w:numId w:val="13"/>
+        </w:numPr>
+      </w:pPr>
+      <w:proofErr w:type="spellStart"/>
+      <w:r>
+        <w:t>Immagini</w:t>
+      </w:r>
+      <w:proofErr w:type="spellEnd"/>
+      <w:r>
+        <w:t xml:space="preserve"> delle </w:t>
+      </w:r>
+      <w:proofErr w:type="spellStart"/>
+      <w:r>
+        <w:t>copertine</w:t>
+      </w:r>
+      <w:proofErr w:type="spellEnd"/>
+      <w:r>
+        <w:t xml:space="preserve"> </w:t>
+      </w:r>
+      <w:proofErr w:type="spellStart"/>
+      <w:r>
+        <w:t>originali</w:t>
+      </w:r>
+      <w:proofErr w:type="spellEnd"/>
+      <w:r>
+        <w:t xml:space="preserve"> dei </w:t>
+      </w:r>
+      <w:proofErr w:type="spellStart"/>
+      <w:r>
+        <w:t>giochi</w:t>
+      </w:r>
+      <w:proofErr w:type="spellEnd"/>
+      <w:r>
+        <w:t xml:space="preserve"> per diverse </w:t>
+      </w:r>
+      <w:proofErr w:type="spellStart"/>
+      <w:r>
+        <w:t>piattaforme</w:t>
+      </w:r>
+      <w:proofErr w:type="spellEnd"/>
+      <w:r>
+        <w:t xml:space="preserve"> e </w:t>
+      </w:r>
+      <w:proofErr w:type="spellStart"/>
+      <w:r>
+        <w:t>regioni</w:t>
+      </w:r>
+      <w:proofErr w:type="spellEnd"/>
+    </w:p>
+    <w:p>
+      <w:pPr>
+        <w:pStyle w:val="Paragrafoelenco"/>
+        <w:numPr>
+          <w:ilvl w:val="0"/>
+          <w:numId w:val="13"/>
+        </w:numPr>
+      </w:pPr>
+      <w:proofErr w:type="spellStart"/>
+      <w:r>
+        <w:t>Consentire</w:t>
+      </w:r>
+      <w:proofErr w:type="spellEnd"/>
+      <w:r>
+        <w:t xml:space="preserve"> </w:t>
+      </w:r>
+      <w:proofErr w:type="spellStart"/>
+      <w:r>
+        <w:t>agli</w:t>
+      </w:r>
+      <w:proofErr w:type="spellEnd"/>
+      <w:r>
+        <w:t xml:space="preserve"> </w:t>
+      </w:r>
+      <w:proofErr w:type="spellStart"/>
+      <w:r>
+        <w:t>utenti</w:t>
+      </w:r>
+      <w:proofErr w:type="spellEnd"/>
+      <w:r>
+        <w:t xml:space="preserve"> di </w:t>
+      </w:r>
+      <w:proofErr w:type="spellStart"/>
+      <w:r>
+        <w:t>scrivere</w:t>
+      </w:r>
+      <w:proofErr w:type="spellEnd"/>
+      <w:r>
+        <w:t xml:space="preserve"> </w:t>
+      </w:r>
+      <w:proofErr w:type="spellStart"/>
+      <w:r>
+        <w:t>recensioni</w:t>
+      </w:r>
+      <w:proofErr w:type="spellEnd"/>
+      <w:r>
+        <w:t xml:space="preserve"> dei </w:t>
+      </w:r>
+      <w:proofErr w:type="spellStart"/>
+      <w:r>
+        <w:t>giochi</w:t>
+      </w:r>
+      <w:proofErr w:type="spellEnd"/>
+      <w:r>
+        <w:t xml:space="preserve">, </w:t>
+      </w:r>
+      <w:proofErr w:type="spellStart"/>
+      <w:r>
+        <w:t>valutandoli</w:t>
+      </w:r>
+      <w:proofErr w:type="spellEnd"/>
+      <w:r>
+        <w:t xml:space="preserve"> su </w:t>
+      </w:r>
+      <w:proofErr w:type="spellStart"/>
+      <w:r>
+        <w:t>diversi</w:t>
+      </w:r>
+      <w:proofErr w:type="spellEnd"/>
+      <w:r>
+        <w:t xml:space="preserve"> </w:t>
+      </w:r>
+      <w:proofErr w:type="spellStart"/>
+      <w:r>
+        <w:t>criteri</w:t>
+      </w:r>
+      <w:proofErr w:type="spellEnd"/>
+      <w:r>
+        <w:t xml:space="preserve"> come gameplay, </w:t>
+      </w:r>
+      <w:proofErr w:type="spellStart"/>
+      <w:r>
+        <w:t>grafica</w:t>
+      </w:r>
+      <w:proofErr w:type="spellEnd"/>
+      <w:r>
+        <w:t>, trama</w:t>
+      </w:r>
+    </w:p>
+    <w:p>
+      <w:pPr>
+        <w:pStyle w:val="Paragrafoelenco"/>
+        <w:numPr>
+          <w:ilvl w:val="0"/>
+          <w:numId w:val="13"/>
+        </w:numPr>
+      </w:pPr>
+      <w:r>
+        <w:t xml:space="preserve">Un </w:t>
+      </w:r>
+      <w:proofErr w:type="spellStart"/>
+      <w:r>
+        <w:t>sistema</w:t>
+      </w:r>
+      <w:proofErr w:type="spellEnd"/>
+      <w:r>
+        <w:t xml:space="preserve"> di rating </w:t>
+      </w:r>
+      <w:proofErr w:type="spellStart"/>
+      <w:r>
+        <w:t>che</w:t>
+      </w:r>
+      <w:proofErr w:type="spellEnd"/>
+      <w:r>
+        <w:t xml:space="preserve"> </w:t>
+      </w:r>
+      <w:proofErr w:type="spellStart"/>
+      <w:r>
+        <w:t>aggrega</w:t>
+      </w:r>
+      <w:proofErr w:type="spellEnd"/>
+      <w:r>
+        <w:t xml:space="preserve"> le </w:t>
+      </w:r>
+      <w:proofErr w:type="spellStart"/>
+      <w:r>
+        <w:t>recensioni</w:t>
+      </w:r>
+      <w:proofErr w:type="spellEnd"/>
+      <w:r>
+        <w:t xml:space="preserve"> </w:t>
+      </w:r>
+      <w:proofErr w:type="spellStart"/>
+      <w:r>
+        <w:t>degli</w:t>
+      </w:r>
+      <w:proofErr w:type="spellEnd"/>
+      <w:r>
+        <w:t xml:space="preserve"> </w:t>
+      </w:r>
+      <w:proofErr w:type="spellStart"/>
+      <w:r>
+        <w:t>utenti</w:t>
+      </w:r>
+      <w:proofErr w:type="spellEnd"/>
+      <w:r>
+        <w:t xml:space="preserve"> per </w:t>
+      </w:r>
+      <w:proofErr w:type="spellStart"/>
+      <w:r>
+        <w:t>dare</w:t>
+      </w:r>
+      <w:proofErr w:type="spellEnd"/>
+      <w:r>
+        <w:t xml:space="preserve"> </w:t>
+      </w:r>
+      <w:proofErr w:type="spellStart"/>
+      <w:r>
+        <w:t>una</w:t>
+      </w:r>
+      <w:proofErr w:type="spellEnd"/>
+      <w:r>
+        <w:t xml:space="preserve"> </w:t>
+      </w:r>
+      <w:proofErr w:type="spellStart"/>
+      <w:r>
+        <w:t>valutazione</w:t>
+      </w:r>
+      <w:proofErr w:type="spellEnd"/>
+      <w:r>
+        <w:t xml:space="preserve"> media </w:t>
+      </w:r>
+      <w:proofErr w:type="spellStart"/>
+      <w:r>
+        <w:t>del</w:t>
+      </w:r>
+      <w:proofErr w:type="spellEnd"/>
+      <w:r>
+        <w:t xml:space="preserve"> </w:t>
+      </w:r>
+      <w:proofErr w:type="spellStart"/>
+      <w:r>
+        <w:t>gioco</w:t>
+      </w:r>
+      <w:proofErr w:type="spellEnd"/>
+    </w:p>
+    <w:p>
+      <w:pPr>
+        <w:pStyle w:val="Paragrafoelenco"/>
+        <w:numPr>
+          <w:ilvl w:val="0"/>
+          <w:numId w:val="13"/>
+        </w:numPr>
+      </w:pPr>
+      <w:proofErr w:type="spellStart"/>
+      <w:r>
+        <w:t>Collegare</w:t>
+      </w:r>
+      <w:proofErr w:type="spellEnd"/>
+      <w:r>
+        <w:t xml:space="preserve"> </w:t>
+      </w:r>
+      <w:proofErr w:type="spellStart"/>
+      <w:r>
+        <w:t>giochi</w:t>
+      </w:r>
+      <w:proofErr w:type="spellEnd"/>
+      <w:r>
+        <w:t xml:space="preserve"> </w:t>
+      </w:r>
+      <w:proofErr w:type="spellStart"/>
+      <w:r>
+        <w:t>specifici</w:t>
+      </w:r>
+      <w:proofErr w:type="spellEnd"/>
+      <w:r>
+        <w:t xml:space="preserve"> ai </w:t>
+      </w:r>
+      <w:proofErr w:type="spellStart"/>
+      <w:r>
+        <w:t>creatori</w:t>
+      </w:r>
+      <w:proofErr w:type="spellEnd"/>
+      <w:r>
+        <w:t xml:space="preserve"> </w:t>
+      </w:r>
+      <w:proofErr w:type="spellStart"/>
+      <w:r>
+        <w:t>coinvolti</w:t>
+      </w:r>
+      <w:proofErr w:type="spellEnd"/>
+      <w:r>
+        <w:t xml:space="preserve">, </w:t>
+      </w:r>
+      <w:proofErr w:type="spellStart"/>
+      <w:r>
+        <w:t>permettendo</w:t>
+      </w:r>
+      <w:proofErr w:type="spellEnd"/>
+      <w:r>
+        <w:t xml:space="preserve"> </w:t>
+      </w:r>
+      <w:proofErr w:type="spellStart"/>
+      <w:r>
+        <w:t>agli</w:t>
+      </w:r>
+      <w:proofErr w:type="spellEnd"/>
+      <w:r>
+        <w:t xml:space="preserve"> </w:t>
+      </w:r>
+      <w:proofErr w:type="spellStart"/>
+      <w:r>
+        <w:t>utenti</w:t>
+      </w:r>
+      <w:proofErr w:type="spellEnd"/>
+      <w:r>
+        <w:t xml:space="preserve"> di </w:t>
+      </w:r>
+      <w:proofErr w:type="spellStart"/>
+      <w:r>
+        <w:t>esplorare</w:t>
+      </w:r>
+      <w:proofErr w:type="spellEnd"/>
+      <w:r>
+        <w:t xml:space="preserve"> il portfolio </w:t>
+      </w:r>
+      <w:proofErr w:type="spellStart"/>
+      <w:r>
+        <w:t>completo</w:t>
+      </w:r>
+      <w:proofErr w:type="spellEnd"/>
+      <w:r>
+        <w:t xml:space="preserve"> di un </w:t>
+      </w:r>
+      <w:proofErr w:type="spellStart"/>
+      <w:r>
+        <w:t>singolo</w:t>
+      </w:r>
+      <w:proofErr w:type="spellEnd"/>
+      <w:r>
+        <w:t xml:space="preserve"> </w:t>
+      </w:r>
+      <w:proofErr w:type="spellStart"/>
+      <w:r>
+        <w:t>autore</w:t>
+      </w:r>
+      <w:proofErr w:type="spellEnd"/>
+      <w:r>
+        <w:t xml:space="preserve"> o studio</w:t>
+      </w:r>
+    </w:p>
+    <w:p>
+      <w:pPr>
+        <w:pStyle w:val="Paragrafoelenco"/>
+        <w:numPr>
+          <w:ilvl w:val="0"/>
+          <w:numId w:val="13"/>
+        </w:numPr>
+      </w:pPr>
+      <w:proofErr w:type="spellStart"/>
+      <w:r>
+        <w:t>Offrire</w:t>
+      </w:r>
+      <w:proofErr w:type="spellEnd"/>
+      <w:r>
+        <w:t xml:space="preserve"> </w:t>
+      </w:r>
+      <w:proofErr w:type="spellStart"/>
+      <w:r>
+        <w:t>filtri</w:t>
+      </w:r>
+      <w:proofErr w:type="spellEnd"/>
+      <w:r>
+        <w:t xml:space="preserve"> come </w:t>
+      </w:r>
+      <w:proofErr w:type="spellStart"/>
+      <w:r>
+        <w:t>punteggio</w:t>
+      </w:r>
+      <w:proofErr w:type="spellEnd"/>
+      <w:r>
+        <w:t xml:space="preserve"> </w:t>
+      </w:r>
+      <w:proofErr w:type="spellStart"/>
+      <w:r>
+        <w:t>minimo</w:t>
+      </w:r>
+      <w:proofErr w:type="spellEnd"/>
+      <w:r>
+        <w:t xml:space="preserve">, </w:t>
+      </w:r>
+      <w:proofErr w:type="spellStart"/>
+      <w:r>
+        <w:t>numero</w:t>
+      </w:r>
+      <w:proofErr w:type="spellEnd"/>
+      <w:r>
+        <w:t xml:space="preserve"> di </w:t>
+      </w:r>
+      <w:proofErr w:type="spellStart"/>
+      <w:r>
+        <w:t>recensioni</w:t>
+      </w:r>
+      <w:proofErr w:type="spellEnd"/>
+      <w:r>
+        <w:t xml:space="preserve">, </w:t>
+      </w:r>
+      <w:proofErr w:type="spellStart"/>
+      <w:r>
+        <w:t>tipo</w:t>
+      </w:r>
+      <w:proofErr w:type="spellEnd"/>
+      <w:r>
+        <w:t xml:space="preserve"> di </w:t>
+      </w:r>
+      <w:proofErr w:type="spellStart"/>
+      <w:r>
+        <w:t>gioco</w:t>
+      </w:r>
+      <w:proofErr w:type="spellEnd"/>
+      <w:r>
+        <w:t xml:space="preserve"> (single-</w:t>
+      </w:r>
+      <w:proofErr w:type="spellStart"/>
+      <w:r>
+        <w:t>player</w:t>
+      </w:r>
+      <w:proofErr w:type="spellEnd"/>
+      <w:r>
+        <w:t xml:space="preserve">, multiplayer, online), e </w:t>
+      </w:r>
+      <w:proofErr w:type="spellStart"/>
+      <w:r>
+        <w:t>piattaforme</w:t>
+      </w:r>
+      <w:proofErr w:type="spellEnd"/>
+      <w:r>
+        <w:t xml:space="preserve"> </w:t>
+      </w:r>
+      <w:proofErr w:type="spellStart"/>
+      <w:r>
+        <w:t>specifiche</w:t>
+      </w:r>
+      <w:proofErr w:type="spellEnd"/>
+    </w:p>
+    <w:p>
+      <w:pPr>
+        <w:pStyle w:val="Paragrafoelenco"/>
+        <w:numPr>
+          <w:ilvl w:val="0"/>
+          <w:numId w:val="13"/>
+        </w:numPr>
+      </w:pPr>
+      <w:proofErr w:type="spellStart"/>
+      <w:r>
+        <w:t>Consentire</w:t>
+      </w:r>
+      <w:proofErr w:type="spellEnd"/>
+      <w:r>
+        <w:t xml:space="preserve"> </w:t>
+      </w:r>
+      <w:proofErr w:type="spellStart"/>
+      <w:r>
+        <w:t>agli</w:t>
+      </w:r>
+      <w:proofErr w:type="spellEnd"/>
+      <w:r>
+        <w:t xml:space="preserve"> </w:t>
+      </w:r>
+      <w:proofErr w:type="spellStart"/>
+      <w:r>
+        <w:t>utenti</w:t>
+      </w:r>
+      <w:proofErr w:type="spellEnd"/>
+      <w:r>
+        <w:t xml:space="preserve"> di </w:t>
+      </w:r>
+      <w:proofErr w:type="spellStart"/>
+      <w:r>
+        <w:t>creare</w:t>
+      </w:r>
+      <w:proofErr w:type="spellEnd"/>
+      <w:r>
+        <w:t xml:space="preserve"> e </w:t>
+      </w:r>
+      <w:proofErr w:type="spellStart"/>
+      <w:r>
+        <w:t>condividere</w:t>
+      </w:r>
+      <w:proofErr w:type="spellEnd"/>
+      <w:r>
+        <w:t xml:space="preserve"> liste </w:t>
+      </w:r>
+      <w:proofErr w:type="spellStart"/>
+      <w:r>
+        <w:t>personali</w:t>
+      </w:r>
+      <w:proofErr w:type="spellEnd"/>
+      <w:r>
+        <w:t xml:space="preserve"> di </w:t>
+      </w:r>
+      <w:proofErr w:type="spellStart"/>
+      <w:r>
+        <w:t>giochi</w:t>
+      </w:r>
+      <w:proofErr w:type="spellEnd"/>
+      <w:r>
+        <w:t>, come “</w:t>
+      </w:r>
+      <w:proofErr w:type="spellStart"/>
+      <w:r>
+        <w:t>giochi</w:t>
+      </w:r>
+      <w:proofErr w:type="spellEnd"/>
+      <w:r>
+        <w:t xml:space="preserve"> </w:t>
+      </w:r>
+      <w:proofErr w:type="spellStart"/>
+      <w:r>
+        <w:t>preferiti</w:t>
+      </w:r>
+      <w:proofErr w:type="spellEnd"/>
+      <w:r>
+        <w:t>”</w:t>
+      </w:r>
+    </w:p>
+    <w:p>
+      <w:pPr>
+        <w:pStyle w:val="Paragrafoelenco"/>
+        <w:numPr>
+          <w:ilvl w:val="0"/>
+          <w:numId w:val="13"/>
+        </w:numPr>
+        <w:autoSpaceDE w:val="0"/>
+        <w:autoSpaceDN w:val="0"/>
+        <w:adjustRightInd w:val="0"/>
+        <w:spacing w:after="0" w:line="240" w:lineRule="auto"/>
+        <w:jc w:val="both"/>
         <w:rPr>
           <w:rFonts w:eastAsia="Times New Roman" w:cstheme="minorHAnsi"/>
           <w:lang w:val="it-IT" w:eastAsia="fr-FR"/>
         </w:rPr>
-        <w:t xml:space="preserve"> e poter generare in base a quella la lista dei giochi consigliati.</w:t>
+      </w:pPr>
+      <w:r>
+        <w:rPr>
+          <w:rFonts w:eastAsia="Times New Roman" w:cstheme="minorHAnsi"/>
+          <w:lang w:val="it-IT" w:eastAsia="fr-FR"/>
+        </w:rPr>
+        <w:t>Eventualmente l</w:t>
+      </w:r>
+      <w:r>
+        <w:rPr>
+          <w:rFonts w:eastAsia="Times New Roman" w:cstheme="minorHAnsi"/>
+          <w:lang w:val="it-IT" w:eastAsia="fr-FR"/>
+        </w:rPr>
+        <w:t>ogin per permettere agli utenti di salvare l</w:t>
+      </w:r>
+      <w:r>
+        <w:rPr>
+          <w:rFonts w:eastAsia="Times New Roman" w:cstheme="minorHAnsi"/>
+          <w:lang w:val="it-IT" w:eastAsia="fr-FR"/>
+        </w:rPr>
+        <w:t>e</w:t>
+      </w:r>
+      <w:r>
+        <w:rPr>
+          <w:rFonts w:eastAsia="Times New Roman" w:cstheme="minorHAnsi"/>
+          <w:lang w:val="it-IT" w:eastAsia="fr-FR"/>
+        </w:rPr>
+        <w:t xml:space="preserve"> list</w:t>
+      </w:r>
+      <w:r>
+        <w:rPr>
+          <w:rFonts w:eastAsia="Times New Roman" w:cstheme="minorHAnsi"/>
+          <w:lang w:val="it-IT" w:eastAsia="fr-FR"/>
+        </w:rPr>
+        <w:t>e</w:t>
+      </w:r>
+      <w:r>
+        <w:rPr>
+          <w:rFonts w:eastAsia="Times New Roman" w:cstheme="minorHAnsi"/>
+          <w:lang w:val="it-IT" w:eastAsia="fr-FR"/>
+        </w:rPr>
+        <w:t xml:space="preserve"> dei giochi preferiti e poter generare in base a quella la lista dei giochi consigliati.</w:t>
+      </w:r>
+    </w:p>
+    <w:p>
+      <w:pPr>
+        <w:pStyle w:val="Paragrafoelenco"/>
+        <w:numPr>
+          <w:ilvl w:val="0"/>
+          <w:numId w:val="13"/>
+        </w:numPr>
+        <w:autoSpaceDE w:val="0"/>
+        <w:autoSpaceDN w:val="0"/>
+        <w:adjustRightInd w:val="0"/>
+        <w:spacing w:after="0" w:line="240" w:lineRule="auto"/>
+        <w:jc w:val="both"/>
+        <w:rPr>
+          <w:rFonts w:eastAsia="Times New Roman" w:cstheme="minorHAnsi"/>
+          <w:lang w:val="it-IT" w:eastAsia="fr-FR"/>
+        </w:rPr>
+      </w:pPr>
+      <w:r>
+        <w:rPr>
+          <w:rFonts w:eastAsia="Times New Roman" w:cstheme="minorHAnsi"/>
+          <w:lang w:val="it-IT" w:eastAsia="fr-FR"/>
+        </w:rPr>
+        <w:t>Eventualmente mappa del mondo interattiva consultabile con il numero di giochi per nazione, cliccando su una nazione specifica si avrà la lista dei giochi di quella nazione.</w:t>
       </w:r>
     </w:p>
     <w:p>
@@ -2722,6 +3604,7 @@
         <w:rPr>
           <w:lang w:val="it-IT"/>
         </w:rPr>
+        <w:lastRenderedPageBreak/>
         <w:t>PUNTI TECNICI SPECIFICI VALUTATI</w:t>
       </w:r>
     </w:p>
@@ -4615,6 +5498,119 @@
     </w:lvl>
   </w:abstractNum>
   <w:abstractNum w:abstractNumId="7" w15:restartNumberingAfterBreak="0">
+    <w:nsid w:val="678B7AF5"/>
+    <w:multiLevelType w:val="hybridMultilevel"/>
+    <w:tmpl w:val="CEA41C9A"/>
+    <w:lvl w:ilvl="0" w:tplc="08100001">
+      <w:start w:val="1"/>
+      <w:numFmt w:val="bullet"/>
+      <w:lvlText w:val=""/>
+      <w:lvlJc w:val="left"/>
+      <w:pPr>
+        <w:ind w:left="720" w:hanging="360"/>
+      </w:pPr>
+      <w:rPr>
+        <w:rFonts w:ascii="Symbol" w:hAnsi="Symbol" w:hint="default"/>
+      </w:rPr>
+    </w:lvl>
+    <w:lvl w:ilvl="1" w:tplc="08100003" w:tentative="1">
+      <w:start w:val="1"/>
+      <w:numFmt w:val="bullet"/>
+      <w:lvlText w:val="o"/>
+      <w:lvlJc w:val="left"/>
+      <w:pPr>
+        <w:ind w:left="1440" w:hanging="360"/>
+      </w:pPr>
+      <w:rPr>
+        <w:rFonts w:ascii="Courier New" w:hAnsi="Courier New" w:cs="Courier New" w:hint="default"/>
+      </w:rPr>
+    </w:lvl>
+    <w:lvl w:ilvl="2" w:tplc="08100005" w:tentative="1">
+      <w:start w:val="1"/>
+      <w:numFmt w:val="bullet"/>
+      <w:lvlText w:val=""/>
+      <w:lvlJc w:val="left"/>
+      <w:pPr>
+        <w:ind w:left="2160" w:hanging="360"/>
+      </w:pPr>
+      <w:rPr>
+        <w:rFonts w:ascii="Wingdings" w:hAnsi="Wingdings" w:hint="default"/>
+      </w:rPr>
+    </w:lvl>
+    <w:lvl w:ilvl="3" w:tplc="08100001" w:tentative="1">
+      <w:start w:val="1"/>
+      <w:numFmt w:val="bullet"/>
+      <w:lvlText w:val=""/>
+      <w:lvlJc w:val="left"/>
+      <w:pPr>
+        <w:ind w:left="2880" w:hanging="360"/>
+      </w:pPr>
+      <w:rPr>
+        <w:rFonts w:ascii="Symbol" w:hAnsi="Symbol" w:hint="default"/>
+      </w:rPr>
+    </w:lvl>
+    <w:lvl w:ilvl="4" w:tplc="08100003" w:tentative="1">
+      <w:start w:val="1"/>
+      <w:numFmt w:val="bullet"/>
+      <w:lvlText w:val="o"/>
+      <w:lvlJc w:val="left"/>
+      <w:pPr>
+        <w:ind w:left="3600" w:hanging="360"/>
+      </w:pPr>
+      <w:rPr>
+        <w:rFonts w:ascii="Courier New" w:hAnsi="Courier New" w:cs="Courier New" w:hint="default"/>
+      </w:rPr>
+    </w:lvl>
+    <w:lvl w:ilvl="5" w:tplc="08100005" w:tentative="1">
+      <w:start w:val="1"/>
+      <w:numFmt w:val="bullet"/>
+      <w:lvlText w:val=""/>
+      <w:lvlJc w:val="left"/>
+      <w:pPr>
+        <w:ind w:left="4320" w:hanging="360"/>
+      </w:pPr>
+      <w:rPr>
+        <w:rFonts w:ascii="Wingdings" w:hAnsi="Wingdings" w:hint="default"/>
+      </w:rPr>
+    </w:lvl>
+    <w:lvl w:ilvl="6" w:tplc="08100001" w:tentative="1">
+      <w:start w:val="1"/>
+      <w:numFmt w:val="bullet"/>
+      <w:lvlText w:val=""/>
+      <w:lvlJc w:val="left"/>
+      <w:pPr>
+        <w:ind w:left="5040" w:hanging="360"/>
+      </w:pPr>
+      <w:rPr>
+        <w:rFonts w:ascii="Symbol" w:hAnsi="Symbol" w:hint="default"/>
+      </w:rPr>
+    </w:lvl>
+    <w:lvl w:ilvl="7" w:tplc="08100003" w:tentative="1">
+      <w:start w:val="1"/>
+      <w:numFmt w:val="bullet"/>
+      <w:lvlText w:val="o"/>
+      <w:lvlJc w:val="left"/>
+      <w:pPr>
+        <w:ind w:left="5760" w:hanging="360"/>
+      </w:pPr>
+      <w:rPr>
+        <w:rFonts w:ascii="Courier New" w:hAnsi="Courier New" w:cs="Courier New" w:hint="default"/>
+      </w:rPr>
+    </w:lvl>
+    <w:lvl w:ilvl="8" w:tplc="08100005" w:tentative="1">
+      <w:start w:val="1"/>
+      <w:numFmt w:val="bullet"/>
+      <w:lvlText w:val=""/>
+      <w:lvlJc w:val="left"/>
+      <w:pPr>
+        <w:ind w:left="6480" w:hanging="360"/>
+      </w:pPr>
+      <w:rPr>
+        <w:rFonts w:ascii="Wingdings" w:hAnsi="Wingdings" w:hint="default"/>
+      </w:rPr>
+    </w:lvl>
+  </w:abstractNum>
+  <w:abstractNum w:abstractNumId="8" w15:restartNumberingAfterBreak="0">
     <w:nsid w:val="700429BF"/>
     <w:multiLevelType w:val="hybridMultilevel"/>
     <w:tmpl w:val="8B1A00C8"/>
@@ -4727,7 +5723,7 @@
       </w:rPr>
     </w:lvl>
   </w:abstractNum>
-  <w:abstractNum w:abstractNumId="8" w15:restartNumberingAfterBreak="0">
+  <w:abstractNum w:abstractNumId="9" w15:restartNumberingAfterBreak="0">
     <w:nsid w:val="702346F9"/>
     <w:multiLevelType w:val="multilevel"/>
     <w:tmpl w:val="F15846B8"/>
@@ -4840,7 +5836,7 @@
       </w:pPr>
     </w:lvl>
   </w:abstractNum>
-  <w:abstractNum w:abstractNumId="9" w15:restartNumberingAfterBreak="0">
+  <w:abstractNum w:abstractNumId="10" w15:restartNumberingAfterBreak="0">
     <w:nsid w:val="70473066"/>
     <w:multiLevelType w:val="hybridMultilevel"/>
     <w:tmpl w:val="CA3014F2"/>
@@ -4953,7 +5949,7 @@
       </w:rPr>
     </w:lvl>
   </w:abstractNum>
-  <w:abstractNum w:abstractNumId="10" w15:restartNumberingAfterBreak="0">
+  <w:abstractNum w:abstractNumId="11" w15:restartNumberingAfterBreak="0">
     <w:nsid w:val="732A6F96"/>
     <w:multiLevelType w:val="multilevel"/>
     <w:tmpl w:val="F850D2FC"/>
@@ -5084,7 +6080,7 @@
     <w:abstractNumId w:val="2"/>
   </w:num>
   <w:num w:numId="4">
-    <w:abstractNumId w:val="10"/>
+    <w:abstractNumId w:val="11"/>
   </w:num>
   <w:num w:numId="5">
     <w:abstractNumId w:val="1"/>
@@ -5093,7 +6089,7 @@
     <w:abstractNumId w:val="0"/>
   </w:num>
   <w:num w:numId="7">
-    <w:abstractNumId w:val="8"/>
+    <w:abstractNumId w:val="9"/>
   </w:num>
   <w:num w:numId="8">
     <w:abstractNumId w:val="1"/>
@@ -5105,9 +6101,12 @@
     <w:abstractNumId w:val="6"/>
   </w:num>
   <w:num w:numId="11">
-    <w:abstractNumId w:val="9"/>
+    <w:abstractNumId w:val="10"/>
   </w:num>
   <w:num w:numId="12">
+    <w:abstractNumId w:val="8"/>
+  </w:num>
+  <w:num w:numId="13">
     <w:abstractNumId w:val="7"/>
   </w:num>
 </w:numbering>
@@ -6476,7 +7475,7 @@
 </file>
 
 <file path=customXml/itemProps1.xml><?xml version="1.0" encoding="utf-8"?>
-<ds:datastoreItem xmlns:ds="http://schemas.openxmlformats.org/officeDocument/2006/customXml" ds:itemID="{5E5DFF5A-CB0C-4B6C-AD7E-297012522DBE}">
+<ds:datastoreItem xmlns:ds="http://schemas.openxmlformats.org/officeDocument/2006/customXml" ds:itemID="{C255E89D-FDCC-49BA-8189-E27D8A4D76CA}">
   <ds:schemaRefs>
     <ds:schemaRef ds:uri="http://schemas.openxmlformats.org/officeDocument/2006/bibliography"/>
   </ds:schemaRefs>

</xml_diff>